<commit_message>
Task A (i) completed: refactor WindowManager.h/cpp so implementation and declaration are in the correct files
</commit_message>
<xml_diff>
--- a/Implementation Checklist.docx
+++ b/Implementation Checklist.docx
@@ -154,7 +154,6 @@
               </w:rPr>
               <w:t xml:space="preserve">The </w:t>
             </w:r>
-            <w:proofErr w:type="spellStart"/>
             <w:r>
               <w:rPr>
                 <w:rFonts w:cs="Times New Roman"/>
@@ -163,50 +162,13 @@
               </w:rPr>
               <w:t>WindowManager</w:t>
             </w:r>
-            <w:proofErr w:type="spellEnd"/>
             <w:r>
               <w:rPr>
                 <w:rFonts w:cs="Times New Roman"/>
                 <w:sz w:val="18"/>
                 <w:szCs w:val="18"/>
               </w:rPr>
-              <w:t xml:space="preserve"> class is defined in the </w:t>
-            </w:r>
-            <w:proofErr w:type="spellStart"/>
-            <w:r>
-              <w:rPr>
-                <w:rFonts w:cs="Times New Roman"/>
-                <w:sz w:val="18"/>
-                <w:szCs w:val="18"/>
-              </w:rPr>
-              <w:t>WindowManager.h</w:t>
-            </w:r>
-            <w:proofErr w:type="spellEnd"/>
-            <w:r>
-              <w:rPr>
-                <w:rFonts w:cs="Times New Roman"/>
-                <w:sz w:val="18"/>
-                <w:szCs w:val="18"/>
-              </w:rPr>
-              <w:t xml:space="preserve"> file. Refactor the code so that </w:t>
-            </w:r>
-            <w:proofErr w:type="spellStart"/>
-            <w:r>
-              <w:rPr>
-                <w:rFonts w:cs="Times New Roman"/>
-                <w:sz w:val="18"/>
-                <w:szCs w:val="18"/>
-              </w:rPr>
-              <w:t>WindowManager.h</w:t>
-            </w:r>
-            <w:proofErr w:type="spellEnd"/>
-            <w:r>
-              <w:rPr>
-                <w:rFonts w:cs="Times New Roman"/>
-                <w:sz w:val="18"/>
-                <w:szCs w:val="18"/>
-              </w:rPr>
-              <w:t xml:space="preserve"> contains the class definition and WindowManager.cpp contains the implementation.</w:t>
+              <w:t xml:space="preserve"> class is defined in the WindowManager.h file. Refactor the code so that WindowManager.h contains the class definition and WindowManager.cpp contains the implementation.</w:t>
             </w:r>
           </w:p>
           <w:p>
@@ -234,13 +196,9 @@
               <w:widowControl/>
               <w:spacing w:line="259" w:lineRule="auto"/>
             </w:pPr>
-          </w:p>
-          <w:p>
-            <w:pPr>
-              <w:pStyle w:val="ListParagraph"/>
-              <w:widowControl/>
-              <w:spacing w:line="259" w:lineRule="auto"/>
-            </w:pPr>
+            <w:r>
+              <w:t>YES</w:t>
+            </w:r>
           </w:p>
         </w:tc>
       </w:tr>
@@ -270,35 +228,7 @@
                 <w:sz w:val="18"/>
                 <w:szCs w:val="18"/>
               </w:rPr>
-              <w:t xml:space="preserve">Refactor the Projectile class to </w:t>
-            </w:r>
-            <w:proofErr w:type="gramStart"/>
-            <w:r>
-              <w:rPr>
-                <w:rFonts w:cs="Times New Roman"/>
-                <w:sz w:val="18"/>
-                <w:szCs w:val="18"/>
-              </w:rPr>
-              <w:t>std::</w:t>
-            </w:r>
-            <w:proofErr w:type="spellStart"/>
-            <w:proofErr w:type="gramEnd"/>
-            <w:r>
-              <w:rPr>
-                <w:rFonts w:cs="Times New Roman"/>
-                <w:sz w:val="18"/>
-                <w:szCs w:val="18"/>
-              </w:rPr>
-              <w:t>unique_ptr</w:t>
-            </w:r>
-            <w:proofErr w:type="spellEnd"/>
-            <w:r>
-              <w:rPr>
-                <w:rFonts w:cs="Times New Roman"/>
-                <w:sz w:val="18"/>
-                <w:szCs w:val="18"/>
-              </w:rPr>
-              <w:t xml:space="preserve"> for managing trail objects instead of raw pointers, ensuring proper memory ownership and automatic cleanup of trail particles.  </w:t>
+              <w:t xml:space="preserve">Refactor the Projectile class to std::unique_ptr for managing trail objects instead of raw pointers, ensuring proper memory ownership and automatic cleanup of trail particles.  </w:t>
             </w:r>
           </w:p>
           <w:p>
@@ -357,23 +287,7 @@
                 <w:sz w:val="18"/>
                 <w:szCs w:val="18"/>
               </w:rPr>
-              <w:t xml:space="preserve">Add a destructor to the </w:t>
-            </w:r>
-            <w:proofErr w:type="spellStart"/>
-            <w:r>
-              <w:rPr>
-                <w:sz w:val="18"/>
-                <w:szCs w:val="18"/>
-              </w:rPr>
-              <w:t>GameManager</w:t>
-            </w:r>
-            <w:proofErr w:type="spellEnd"/>
-            <w:r>
-              <w:rPr>
-                <w:sz w:val="18"/>
-                <w:szCs w:val="18"/>
-              </w:rPr>
-              <w:t xml:space="preserve"> class to properly release dynamically allocated memory and clean up resources when the objects are destroyed. </w:t>
+              <w:t xml:space="preserve">Add a destructor to the GameManager class to properly release dynamically allocated memory and clean up resources when the objects are destroyed. </w:t>
             </w:r>
           </w:p>
           <w:p>
@@ -514,27 +428,7 @@
                 <w:szCs w:val="18"/>
                 <w:lang w:val="en-GB"/>
               </w:rPr>
-              <w:t xml:space="preserve">Refactor the Projectile class to ensure </w:t>
-            </w:r>
-            <w:proofErr w:type="spellStart"/>
-            <w:r>
-              <w:rPr>
-                <w:rFonts w:cs="Times New Roman"/>
-                <w:sz w:val="18"/>
-                <w:szCs w:val="18"/>
-                <w:lang w:val="en-GB"/>
-              </w:rPr>
-              <w:t>const</w:t>
-            </w:r>
-            <w:proofErr w:type="spellEnd"/>
-            <w:r>
-              <w:rPr>
-                <w:rFonts w:cs="Times New Roman"/>
-                <w:sz w:val="18"/>
-                <w:szCs w:val="18"/>
-                <w:lang w:val="en-GB"/>
-              </w:rPr>
-              <w:t xml:space="preserve"> correctness. </w:t>
+              <w:t>Refactor the Projectile class to ensure const correctness. </w:t>
             </w:r>
           </w:p>
         </w:tc>
@@ -582,119 +476,7 @@
                 <w:sz w:val="18"/>
                 <w:szCs w:val="18"/>
               </w:rPr>
-              <w:t xml:space="preserve">The </w:t>
-            </w:r>
-            <w:proofErr w:type="spellStart"/>
-            <w:r>
-              <w:rPr>
-                <w:sz w:val="18"/>
-                <w:szCs w:val="18"/>
-              </w:rPr>
-              <w:t>GameManager</w:t>
-            </w:r>
-            <w:proofErr w:type="spellEnd"/>
-            <w:r>
-              <w:rPr>
-                <w:sz w:val="18"/>
-                <w:szCs w:val="18"/>
-              </w:rPr>
-              <w:t xml:space="preserve"> class </w:t>
-            </w:r>
-            <w:proofErr w:type="spellStart"/>
-            <w:r>
-              <w:rPr>
-                <w:sz w:val="18"/>
-                <w:szCs w:val="18"/>
-              </w:rPr>
-              <w:t>utilises</w:t>
-            </w:r>
-            <w:proofErr w:type="spellEnd"/>
-            <w:r>
-              <w:rPr>
-                <w:sz w:val="18"/>
-                <w:szCs w:val="18"/>
-              </w:rPr>
-              <w:t xml:space="preserve"> 4 different methods with similar functionality to check for collisions: </w:t>
-            </w:r>
-            <w:proofErr w:type="spellStart"/>
-            <w:r>
-              <w:rPr>
-                <w:sz w:val="18"/>
-                <w:szCs w:val="18"/>
-              </w:rPr>
-              <w:t>checkCollisionBetweenBaseEnemyAndPlayer</w:t>
-            </w:r>
-            <w:proofErr w:type="spellEnd"/>
-            <w:r>
-              <w:rPr>
-                <w:sz w:val="18"/>
-                <w:szCs w:val="18"/>
-              </w:rPr>
-              <w:t xml:space="preserve">, </w:t>
-            </w:r>
-            <w:proofErr w:type="spellStart"/>
-            <w:r>
-              <w:rPr>
-                <w:sz w:val="18"/>
-                <w:szCs w:val="18"/>
-              </w:rPr>
-              <w:t>checkCollisionBetweenSmartEnemyAndPlayer</w:t>
-            </w:r>
-            <w:proofErr w:type="spellEnd"/>
-            <w:r>
-              <w:rPr>
-                <w:sz w:val="18"/>
-                <w:szCs w:val="18"/>
-              </w:rPr>
-              <w:t xml:space="preserve">, </w:t>
-            </w:r>
-            <w:proofErr w:type="spellStart"/>
-            <w:r>
-              <w:rPr>
-                <w:sz w:val="18"/>
-                <w:szCs w:val="18"/>
-              </w:rPr>
-              <w:t>checkCollisionBetweenProjectileAndBaseEnemy</w:t>
-            </w:r>
-            <w:proofErr w:type="spellEnd"/>
-            <w:r>
-              <w:rPr>
-                <w:sz w:val="18"/>
-                <w:szCs w:val="18"/>
-              </w:rPr>
-              <w:t xml:space="preserve">, and </w:t>
-            </w:r>
-            <w:proofErr w:type="spellStart"/>
-            <w:r>
-              <w:rPr>
-                <w:sz w:val="18"/>
-                <w:szCs w:val="18"/>
-              </w:rPr>
-              <w:t>checkCollisionBetweenProjectileAndSmartEnemy</w:t>
-            </w:r>
-            <w:proofErr w:type="spellEnd"/>
-            <w:r>
-              <w:rPr>
-                <w:sz w:val="18"/>
-                <w:szCs w:val="18"/>
-              </w:rPr>
-              <w:t xml:space="preserve">. Refactor the code to use a single function template instead, name it </w:t>
-            </w:r>
-            <w:proofErr w:type="spellStart"/>
-            <w:r>
-              <w:rPr>
-                <w:sz w:val="18"/>
-                <w:szCs w:val="18"/>
-              </w:rPr>
-              <w:t>CheckCollisionBetweenTwoObjects</w:t>
-            </w:r>
-            <w:proofErr w:type="spellEnd"/>
-            <w:r>
-              <w:rPr>
-                <w:sz w:val="18"/>
-                <w:szCs w:val="18"/>
-              </w:rPr>
-              <w:t>.  </w:t>
+              <w:t>The GameManager class utilises 4 different methods with similar functionality to check for collisions: checkCollisionBetweenBaseEnemyAndPlayer, checkCollisionBetweenSmartEnemyAndPlayer, checkCollisionBetweenProjectileAndBaseEnemy, and checkCollisionBetweenProjectileAndSmartEnemy. Refactor the code to use a single function template instead, name it CheckCollisionBetweenTwoObjects.  </w:t>
             </w:r>
           </w:p>
           <w:p>
@@ -773,7 +555,6 @@
               </w:rPr>
               <w:t xml:space="preserve">class that all enemy types can inherit from. It should define a common interface and functionality that specific enemies can then extend. This base class should then be inherited by the </w:t>
             </w:r>
-            <w:proofErr w:type="spellStart"/>
             <w:r>
               <w:rPr>
                 <w:b/>
@@ -781,9 +562,15 @@
                 <w:sz w:val="18"/>
                 <w:szCs w:val="18"/>
               </w:rPr>
-              <w:t>BaseEnemy</w:t>
+              <w:t xml:space="preserve">BaseEnemy </w:t>
             </w:r>
-            <w:proofErr w:type="spellEnd"/>
+            <w:r>
+              <w:rPr>
+                <w:sz w:val="18"/>
+                <w:szCs w:val="18"/>
+              </w:rPr>
+              <w:t xml:space="preserve">class and the </w:t>
+            </w:r>
             <w:r>
               <w:rPr>
                 <w:b/>
@@ -791,34 +578,7 @@
                 <w:sz w:val="18"/>
                 <w:szCs w:val="18"/>
               </w:rPr>
-              <w:t xml:space="preserve"> </w:t>
-            </w:r>
-            <w:r>
-              <w:rPr>
-                <w:sz w:val="18"/>
-                <w:szCs w:val="18"/>
-              </w:rPr>
-              <w:t xml:space="preserve">class and the </w:t>
-            </w:r>
-            <w:proofErr w:type="spellStart"/>
-            <w:r>
-              <w:rPr>
-                <w:b/>
-                <w:bCs/>
-                <w:sz w:val="18"/>
-                <w:szCs w:val="18"/>
-              </w:rPr>
-              <w:t>SmartEnemy</w:t>
-            </w:r>
-            <w:proofErr w:type="spellEnd"/>
-            <w:r>
-              <w:rPr>
-                <w:b/>
-                <w:bCs/>
-                <w:sz w:val="18"/>
-                <w:szCs w:val="18"/>
-              </w:rPr>
-              <w:t xml:space="preserve"> </w:t>
+              <w:t xml:space="preserve">SmartEnemy </w:t>
             </w:r>
             <w:r>
               <w:rPr>
@@ -886,55 +646,7 @@
                 <w:sz w:val="18"/>
                 <w:szCs w:val="18"/>
               </w:rPr>
-              <w:t xml:space="preserve">The Player class contains code that handles 3 key player ship behaviour: Movement, Shooting, and Shielding. Refactor this class using the component pattern so that these 3 </w:t>
-            </w:r>
-            <w:proofErr w:type="spellStart"/>
-            <w:r>
-              <w:rPr>
-                <w:sz w:val="18"/>
-                <w:szCs w:val="18"/>
-              </w:rPr>
-              <w:t>behaviours</w:t>
-            </w:r>
-            <w:proofErr w:type="spellEnd"/>
-            <w:r>
-              <w:rPr>
-                <w:sz w:val="18"/>
-                <w:szCs w:val="18"/>
-              </w:rPr>
-              <w:t xml:space="preserve"> can be added to the ship as components; and </w:t>
-            </w:r>
-            <w:proofErr w:type="gramStart"/>
-            <w:r>
-              <w:rPr>
-                <w:sz w:val="18"/>
-                <w:szCs w:val="18"/>
-              </w:rPr>
-              <w:t>so</w:t>
-            </w:r>
-            <w:proofErr w:type="gramEnd"/>
-            <w:r>
-              <w:rPr>
-                <w:sz w:val="18"/>
-                <w:szCs w:val="18"/>
-              </w:rPr>
-              <w:t xml:space="preserve"> adding new </w:t>
-            </w:r>
-            <w:proofErr w:type="spellStart"/>
-            <w:r>
-              <w:rPr>
-                <w:sz w:val="18"/>
-                <w:szCs w:val="18"/>
-              </w:rPr>
-              <w:t>behavioural</w:t>
-            </w:r>
-            <w:proofErr w:type="spellEnd"/>
-            <w:r>
-              <w:rPr>
-                <w:sz w:val="18"/>
-                <w:szCs w:val="18"/>
-              </w:rPr>
-              <w:t xml:space="preserve"> components in the future will require minimal changes to the class.</w:t>
+              <w:t>The Player class contains code that handles 3 key player ship behaviour: Movement, Shooting, and Shielding. Refactor this class using the component pattern so that these 3 behaviours can be added to the ship as components; and so adding new behavioural components in the future will require minimal changes to the class.</w:t>
             </w:r>
           </w:p>
           <w:p>
@@ -990,21 +702,12 @@
                 <w:szCs w:val="18"/>
               </w:rPr>
             </w:pPr>
-            <w:proofErr w:type="spellStart"/>
             <w:r>
               <w:rPr>
                 <w:sz w:val="18"/>
                 <w:szCs w:val="18"/>
               </w:rPr>
-              <w:t>SmartEnemy</w:t>
-            </w:r>
-            <w:proofErr w:type="spellEnd"/>
-            <w:r>
-              <w:rPr>
-                <w:sz w:val="18"/>
-                <w:szCs w:val="18"/>
-              </w:rPr>
-              <w:t xml:space="preserve"> behaviour changes depending on whether it has an active shield. This is currently handled using if-else logic. Refactor this using the </w:t>
+              <w:t xml:space="preserve">SmartEnemy behaviour changes depending on whether it has an active shield. This is currently handled using if-else logic. Refactor this using the </w:t>
             </w:r>
             <w:r>
               <w:rPr>
@@ -1020,23 +723,7 @@
                 <w:sz w:val="18"/>
                 <w:szCs w:val="18"/>
               </w:rPr>
-              <w:t xml:space="preserve"> so that shielded and unshielded </w:t>
-            </w:r>
-            <w:proofErr w:type="spellStart"/>
-            <w:r>
-              <w:rPr>
-                <w:sz w:val="18"/>
-                <w:szCs w:val="18"/>
-              </w:rPr>
-              <w:t>behaviours</w:t>
-            </w:r>
-            <w:proofErr w:type="spellEnd"/>
-            <w:r>
-              <w:rPr>
-                <w:sz w:val="18"/>
-                <w:szCs w:val="18"/>
-              </w:rPr>
-              <w:t xml:space="preserve"> are encapsulated in separate states, making it easier to extend the behaviour in the future. </w:t>
+              <w:t xml:space="preserve"> so that shielded and unshielded behaviours are encapsulated in separate states, making it easier to extend the behaviour in the future. </w:t>
             </w:r>
           </w:p>
           <w:p>
@@ -1099,7 +786,6 @@
               </w:rPr>
               <w:t xml:space="preserve">Create a singleton class called </w:t>
             </w:r>
-            <w:proofErr w:type="spellStart"/>
             <w:r>
               <w:rPr>
                 <w:b/>
@@ -1109,7 +795,6 @@
               </w:rPr>
               <w:t>SoundManager</w:t>
             </w:r>
-            <w:proofErr w:type="spellEnd"/>
             <w:r>
               <w:rPr>
                 <w:sz w:val="18"/>
@@ -1175,7 +860,6 @@
               </w:rPr>
               <w:t xml:space="preserve">Refactor the </w:t>
             </w:r>
-            <w:proofErr w:type="spellStart"/>
             <w:r>
               <w:rPr>
                 <w:b/>
@@ -1185,29 +869,12 @@
               </w:rPr>
               <w:t>RoomManager</w:t>
             </w:r>
-            <w:proofErr w:type="spellEnd"/>
             <w:r>
               <w:rPr>
                 <w:sz w:val="18"/>
                 <w:szCs w:val="18"/>
               </w:rPr>
-              <w:t xml:space="preserve"> so that each enemy type is spawned by a dedicated instance of an </w:t>
-            </w:r>
-            <w:proofErr w:type="spellStart"/>
-            <w:r>
-              <w:rPr>
-                <w:sz w:val="18"/>
-                <w:szCs w:val="18"/>
-              </w:rPr>
-              <w:t>EnemyFactory</w:t>
-            </w:r>
-            <w:proofErr w:type="spellEnd"/>
-            <w:r>
-              <w:rPr>
-                <w:sz w:val="18"/>
-                <w:szCs w:val="18"/>
-              </w:rPr>
-              <w:t xml:space="preserve"> class. Each factory should be associated with a rectangular spawn area where it spawns new enemies at 3-second intervals until there are no more enemies to spawn.</w:t>
+              <w:t xml:space="preserve"> so that each enemy type is spawned by a dedicated instance of an EnemyFactory class. Each factory should be associated with a rectangular spawn area where it spawns new enemies at 3-second intervals until there are no more enemies to spawn.</w:t>
             </w:r>
           </w:p>
           <w:p>
@@ -2935,6 +2602,7 @@
   <w:style w:type="character" w:default="1" w:styleId="DefaultParagraphFont">
     <w:name w:val="Default Paragraph Font"/>
     <w:uiPriority w:val="1"/>
+    <w:semiHidden/>
     <w:unhideWhenUsed/>
   </w:style>
   <w:style w:type="table" w:default="1" w:styleId="TableNormal">

</xml_diff>

<commit_message>
Task A (iii): Add destructor to GameManager
</commit_message>
<xml_diff>
--- a/Implementation Checklist.docx
+++ b/Implementation Checklist.docx
@@ -154,6 +154,7 @@
               </w:rPr>
               <w:t xml:space="preserve">The </w:t>
             </w:r>
+            <w:proofErr w:type="spellStart"/>
             <w:r>
               <w:rPr>
                 <w:rFonts w:cs="Times New Roman"/>
@@ -162,13 +163,50 @@
               </w:rPr>
               <w:t>WindowManager</w:t>
             </w:r>
+            <w:proofErr w:type="spellEnd"/>
             <w:r>
               <w:rPr>
                 <w:rFonts w:cs="Times New Roman"/>
                 <w:sz w:val="18"/>
                 <w:szCs w:val="18"/>
               </w:rPr>
-              <w:t xml:space="preserve"> class is defined in the WindowManager.h file. Refactor the code so that WindowManager.h contains the class definition and WindowManager.cpp contains the implementation.</w:t>
+              <w:t xml:space="preserve"> class is defined in the </w:t>
+            </w:r>
+            <w:proofErr w:type="spellStart"/>
+            <w:r>
+              <w:rPr>
+                <w:rFonts w:cs="Times New Roman"/>
+                <w:sz w:val="18"/>
+                <w:szCs w:val="18"/>
+              </w:rPr>
+              <w:t>WindowManager.h</w:t>
+            </w:r>
+            <w:proofErr w:type="spellEnd"/>
+            <w:r>
+              <w:rPr>
+                <w:rFonts w:cs="Times New Roman"/>
+                <w:sz w:val="18"/>
+                <w:szCs w:val="18"/>
+              </w:rPr>
+              <w:t xml:space="preserve"> file. Refactor the code so that </w:t>
+            </w:r>
+            <w:proofErr w:type="spellStart"/>
+            <w:r>
+              <w:rPr>
+                <w:rFonts w:cs="Times New Roman"/>
+                <w:sz w:val="18"/>
+                <w:szCs w:val="18"/>
+              </w:rPr>
+              <w:t>WindowManager.h</w:t>
+            </w:r>
+            <w:proofErr w:type="spellEnd"/>
+            <w:r>
+              <w:rPr>
+                <w:rFonts w:cs="Times New Roman"/>
+                <w:sz w:val="18"/>
+                <w:szCs w:val="18"/>
+              </w:rPr>
+              <w:t xml:space="preserve"> contains the class definition and WindowManager.cpp contains the implementation.</w:t>
             </w:r>
           </w:p>
           <w:p>
@@ -228,7 +266,35 @@
                 <w:sz w:val="18"/>
                 <w:szCs w:val="18"/>
               </w:rPr>
-              <w:t xml:space="preserve">Refactor the Projectile class to std::unique_ptr for managing trail objects instead of raw pointers, ensuring proper memory ownership and automatic cleanup of trail particles.  </w:t>
+              <w:t xml:space="preserve">Refactor the Projectile class to </w:t>
+            </w:r>
+            <w:proofErr w:type="gramStart"/>
+            <w:r>
+              <w:rPr>
+                <w:rFonts w:cs="Times New Roman"/>
+                <w:sz w:val="18"/>
+                <w:szCs w:val="18"/>
+              </w:rPr>
+              <w:t>std::</w:t>
+            </w:r>
+            <w:proofErr w:type="spellStart"/>
+            <w:proofErr w:type="gramEnd"/>
+            <w:r>
+              <w:rPr>
+                <w:rFonts w:cs="Times New Roman"/>
+                <w:sz w:val="18"/>
+                <w:szCs w:val="18"/>
+              </w:rPr>
+              <w:t>unique_ptr</w:t>
+            </w:r>
+            <w:proofErr w:type="spellEnd"/>
+            <w:r>
+              <w:rPr>
+                <w:rFonts w:cs="Times New Roman"/>
+                <w:sz w:val="18"/>
+                <w:szCs w:val="18"/>
+              </w:rPr>
+              <w:t xml:space="preserve"> for managing trail objects instead of raw pointers, ensuring proper memory ownership and automatic cleanup of trail particles.  </w:t>
             </w:r>
           </w:p>
           <w:p>
@@ -252,6 +318,9 @@
               <w:widowControl/>
               <w:spacing w:line="259" w:lineRule="auto"/>
             </w:pPr>
+            <w:r>
+              <w:t>YES</w:t>
+            </w:r>
           </w:p>
           <w:p>
             <w:pPr>
@@ -287,7 +356,23 @@
                 <w:sz w:val="18"/>
                 <w:szCs w:val="18"/>
               </w:rPr>
-              <w:t xml:space="preserve">Add a destructor to the GameManager class to properly release dynamically allocated memory and clean up resources when the objects are destroyed. </w:t>
+              <w:t xml:space="preserve">Add a destructor to the </w:t>
+            </w:r>
+            <w:proofErr w:type="spellStart"/>
+            <w:r>
+              <w:rPr>
+                <w:sz w:val="18"/>
+                <w:szCs w:val="18"/>
+              </w:rPr>
+              <w:t>GameManager</w:t>
+            </w:r>
+            <w:proofErr w:type="spellEnd"/>
+            <w:r>
+              <w:rPr>
+                <w:sz w:val="18"/>
+                <w:szCs w:val="18"/>
+              </w:rPr>
+              <w:t xml:space="preserve"> class to properly release dynamically allocated memory and clean up resources when the objects are destroyed. </w:t>
             </w:r>
           </w:p>
           <w:p>
@@ -310,6 +395,9 @@
               <w:widowControl/>
               <w:spacing w:line="259" w:lineRule="auto"/>
             </w:pPr>
+            <w:r>
+              <w:t>YES</w:t>
+            </w:r>
           </w:p>
           <w:p>
             <w:pPr>
@@ -428,7 +516,27 @@
                 <w:szCs w:val="18"/>
                 <w:lang w:val="en-GB"/>
               </w:rPr>
-              <w:t>Refactor the Projectile class to ensure const correctness. </w:t>
+              <w:t xml:space="preserve">Refactor the Projectile class to ensure </w:t>
+            </w:r>
+            <w:proofErr w:type="spellStart"/>
+            <w:r>
+              <w:rPr>
+                <w:rFonts w:cs="Times New Roman"/>
+                <w:sz w:val="18"/>
+                <w:szCs w:val="18"/>
+                <w:lang w:val="en-GB"/>
+              </w:rPr>
+              <w:t>const</w:t>
+            </w:r>
+            <w:proofErr w:type="spellEnd"/>
+            <w:r>
+              <w:rPr>
+                <w:rFonts w:cs="Times New Roman"/>
+                <w:sz w:val="18"/>
+                <w:szCs w:val="18"/>
+                <w:lang w:val="en-GB"/>
+              </w:rPr>
+              <w:t xml:space="preserve"> correctness. </w:t>
             </w:r>
           </w:p>
         </w:tc>
@@ -476,7 +584,119 @@
                 <w:sz w:val="18"/>
                 <w:szCs w:val="18"/>
               </w:rPr>
-              <w:t>The GameManager class utilises 4 different methods with similar functionality to check for collisions: checkCollisionBetweenBaseEnemyAndPlayer, checkCollisionBetweenSmartEnemyAndPlayer, checkCollisionBetweenProjectileAndBaseEnemy, and checkCollisionBetweenProjectileAndSmartEnemy. Refactor the code to use a single function template instead, name it CheckCollisionBetweenTwoObjects.  </w:t>
+              <w:t xml:space="preserve">The </w:t>
+            </w:r>
+            <w:proofErr w:type="spellStart"/>
+            <w:r>
+              <w:rPr>
+                <w:sz w:val="18"/>
+                <w:szCs w:val="18"/>
+              </w:rPr>
+              <w:t>GameManager</w:t>
+            </w:r>
+            <w:proofErr w:type="spellEnd"/>
+            <w:r>
+              <w:rPr>
+                <w:sz w:val="18"/>
+                <w:szCs w:val="18"/>
+              </w:rPr>
+              <w:t xml:space="preserve"> class </w:t>
+            </w:r>
+            <w:proofErr w:type="spellStart"/>
+            <w:r>
+              <w:rPr>
+                <w:sz w:val="18"/>
+                <w:szCs w:val="18"/>
+              </w:rPr>
+              <w:t>utilises</w:t>
+            </w:r>
+            <w:proofErr w:type="spellEnd"/>
+            <w:r>
+              <w:rPr>
+                <w:sz w:val="18"/>
+                <w:szCs w:val="18"/>
+              </w:rPr>
+              <w:t xml:space="preserve"> 4 different methods with similar functionality to check for collisions: </w:t>
+            </w:r>
+            <w:proofErr w:type="spellStart"/>
+            <w:r>
+              <w:rPr>
+                <w:sz w:val="18"/>
+                <w:szCs w:val="18"/>
+              </w:rPr>
+              <w:t>checkCollisionBetweenBaseEnemyAndPlayer</w:t>
+            </w:r>
+            <w:proofErr w:type="spellEnd"/>
+            <w:r>
+              <w:rPr>
+                <w:sz w:val="18"/>
+                <w:szCs w:val="18"/>
+              </w:rPr>
+              <w:t xml:space="preserve">, </w:t>
+            </w:r>
+            <w:proofErr w:type="spellStart"/>
+            <w:r>
+              <w:rPr>
+                <w:sz w:val="18"/>
+                <w:szCs w:val="18"/>
+              </w:rPr>
+              <w:t>checkCollisionBetweenSmartEnemyAndPlayer</w:t>
+            </w:r>
+            <w:proofErr w:type="spellEnd"/>
+            <w:r>
+              <w:rPr>
+                <w:sz w:val="18"/>
+                <w:szCs w:val="18"/>
+              </w:rPr>
+              <w:t xml:space="preserve">, </w:t>
+            </w:r>
+            <w:proofErr w:type="spellStart"/>
+            <w:r>
+              <w:rPr>
+                <w:sz w:val="18"/>
+                <w:szCs w:val="18"/>
+              </w:rPr>
+              <w:t>checkCollisionBetweenProjectileAndBaseEnemy</w:t>
+            </w:r>
+            <w:proofErr w:type="spellEnd"/>
+            <w:r>
+              <w:rPr>
+                <w:sz w:val="18"/>
+                <w:szCs w:val="18"/>
+              </w:rPr>
+              <w:t xml:space="preserve">, and </w:t>
+            </w:r>
+            <w:proofErr w:type="spellStart"/>
+            <w:r>
+              <w:rPr>
+                <w:sz w:val="18"/>
+                <w:szCs w:val="18"/>
+              </w:rPr>
+              <w:t>checkCollisionBetweenProjectileAndSmartEnemy</w:t>
+            </w:r>
+            <w:proofErr w:type="spellEnd"/>
+            <w:r>
+              <w:rPr>
+                <w:sz w:val="18"/>
+                <w:szCs w:val="18"/>
+              </w:rPr>
+              <w:t xml:space="preserve">. Refactor the code to use a single function template instead, name it </w:t>
+            </w:r>
+            <w:proofErr w:type="spellStart"/>
+            <w:r>
+              <w:rPr>
+                <w:sz w:val="18"/>
+                <w:szCs w:val="18"/>
+              </w:rPr>
+              <w:t>CheckCollisionBetweenTwoObjects</w:t>
+            </w:r>
+            <w:proofErr w:type="spellEnd"/>
+            <w:r>
+              <w:rPr>
+                <w:sz w:val="18"/>
+                <w:szCs w:val="18"/>
+              </w:rPr>
+              <w:t>.  </w:t>
             </w:r>
           </w:p>
           <w:p>
@@ -555,6 +775,7 @@
               </w:rPr>
               <w:t xml:space="preserve">class that all enemy types can inherit from. It should define a common interface and functionality that specific enemies can then extend. This base class should then be inherited by the </w:t>
             </w:r>
+            <w:proofErr w:type="spellStart"/>
             <w:r>
               <w:rPr>
                 <w:b/>
@@ -562,15 +783,9 @@
                 <w:sz w:val="18"/>
                 <w:szCs w:val="18"/>
               </w:rPr>
-              <w:t xml:space="preserve">BaseEnemy </w:t>
-            </w:r>
-            <w:r>
-              <w:rPr>
-                <w:sz w:val="18"/>
-                <w:szCs w:val="18"/>
-              </w:rPr>
-              <w:t xml:space="preserve">class and the </w:t>
-            </w:r>
+              <w:t>BaseEnemy</w:t>
+            </w:r>
+            <w:proofErr w:type="spellEnd"/>
             <w:r>
               <w:rPr>
                 <w:b/>
@@ -578,7 +793,34 @@
                 <w:sz w:val="18"/>
                 <w:szCs w:val="18"/>
               </w:rPr>
-              <w:t xml:space="preserve">SmartEnemy </w:t>
+              <w:t xml:space="preserve"> </w:t>
+            </w:r>
+            <w:r>
+              <w:rPr>
+                <w:sz w:val="18"/>
+                <w:szCs w:val="18"/>
+              </w:rPr>
+              <w:t xml:space="preserve">class and the </w:t>
+            </w:r>
+            <w:proofErr w:type="spellStart"/>
+            <w:r>
+              <w:rPr>
+                <w:b/>
+                <w:bCs/>
+                <w:sz w:val="18"/>
+                <w:szCs w:val="18"/>
+              </w:rPr>
+              <w:t>SmartEnemy</w:t>
+            </w:r>
+            <w:proofErr w:type="spellEnd"/>
+            <w:r>
+              <w:rPr>
+                <w:b/>
+                <w:bCs/>
+                <w:sz w:val="18"/>
+                <w:szCs w:val="18"/>
+              </w:rPr>
+              <w:t xml:space="preserve"> </w:t>
             </w:r>
             <w:r>
               <w:rPr>
@@ -646,7 +888,55 @@
                 <w:sz w:val="18"/>
                 <w:szCs w:val="18"/>
               </w:rPr>
-              <w:t>The Player class contains code that handles 3 key player ship behaviour: Movement, Shooting, and Shielding. Refactor this class using the component pattern so that these 3 behaviours can be added to the ship as components; and so adding new behavioural components in the future will require minimal changes to the class.</w:t>
+              <w:t xml:space="preserve">The Player class contains code that handles 3 key player ship behaviour: Movement, Shooting, and Shielding. Refactor this class using the component pattern so that these 3 </w:t>
+            </w:r>
+            <w:proofErr w:type="spellStart"/>
+            <w:r>
+              <w:rPr>
+                <w:sz w:val="18"/>
+                <w:szCs w:val="18"/>
+              </w:rPr>
+              <w:t>behaviours</w:t>
+            </w:r>
+            <w:proofErr w:type="spellEnd"/>
+            <w:r>
+              <w:rPr>
+                <w:sz w:val="18"/>
+                <w:szCs w:val="18"/>
+              </w:rPr>
+              <w:t xml:space="preserve"> can be added to the ship as components; and </w:t>
+            </w:r>
+            <w:proofErr w:type="gramStart"/>
+            <w:r>
+              <w:rPr>
+                <w:sz w:val="18"/>
+                <w:szCs w:val="18"/>
+              </w:rPr>
+              <w:t>so</w:t>
+            </w:r>
+            <w:proofErr w:type="gramEnd"/>
+            <w:r>
+              <w:rPr>
+                <w:sz w:val="18"/>
+                <w:szCs w:val="18"/>
+              </w:rPr>
+              <w:t xml:space="preserve"> adding new </w:t>
+            </w:r>
+            <w:proofErr w:type="spellStart"/>
+            <w:r>
+              <w:rPr>
+                <w:sz w:val="18"/>
+                <w:szCs w:val="18"/>
+              </w:rPr>
+              <w:t>behavioural</w:t>
+            </w:r>
+            <w:proofErr w:type="spellEnd"/>
+            <w:r>
+              <w:rPr>
+                <w:sz w:val="18"/>
+                <w:szCs w:val="18"/>
+              </w:rPr>
+              <w:t xml:space="preserve"> components in the future will require minimal changes to the class.</w:t>
             </w:r>
           </w:p>
           <w:p>
@@ -702,12 +992,37 @@
                 <w:szCs w:val="18"/>
               </w:rPr>
             </w:pPr>
-            <w:r>
-              <w:rPr>
-                <w:sz w:val="18"/>
-                <w:szCs w:val="18"/>
-              </w:rPr>
-              <w:t xml:space="preserve">SmartEnemy behaviour changes depending on whether it has an active shield. This is currently handled using if-else logic. Refactor this using the </w:t>
+            <w:proofErr w:type="spellStart"/>
+            <w:r>
+              <w:rPr>
+                <w:sz w:val="18"/>
+                <w:szCs w:val="18"/>
+              </w:rPr>
+              <w:t>SmartEnemy</w:t>
+            </w:r>
+            <w:proofErr w:type="spellEnd"/>
+            <w:r>
+              <w:rPr>
+                <w:sz w:val="18"/>
+                <w:szCs w:val="18"/>
+              </w:rPr>
+              <w:t xml:space="preserve"> </w:t>
+            </w:r>
+            <w:proofErr w:type="spellStart"/>
+            <w:r>
+              <w:rPr>
+                <w:sz w:val="18"/>
+                <w:szCs w:val="18"/>
+              </w:rPr>
+              <w:t>behaviour</w:t>
+            </w:r>
+            <w:proofErr w:type="spellEnd"/>
+            <w:r>
+              <w:rPr>
+                <w:sz w:val="18"/>
+                <w:szCs w:val="18"/>
+              </w:rPr>
+              <w:t xml:space="preserve"> changes depending on whether it has an active shield. This is currently handled using if-else logic. Refactor this using the </w:t>
             </w:r>
             <w:r>
               <w:rPr>
@@ -723,7 +1038,23 @@
                 <w:sz w:val="18"/>
                 <w:szCs w:val="18"/>
               </w:rPr>
-              <w:t xml:space="preserve"> so that shielded and unshielded behaviours are encapsulated in separate states, making it easier to extend the behaviour in the future. </w:t>
+              <w:t xml:space="preserve"> so that shielded and unshielded </w:t>
+            </w:r>
+            <w:proofErr w:type="spellStart"/>
+            <w:r>
+              <w:rPr>
+                <w:sz w:val="18"/>
+                <w:szCs w:val="18"/>
+              </w:rPr>
+              <w:t>behaviours</w:t>
+            </w:r>
+            <w:proofErr w:type="spellEnd"/>
+            <w:r>
+              <w:rPr>
+                <w:sz w:val="18"/>
+                <w:szCs w:val="18"/>
+              </w:rPr>
+              <w:t xml:space="preserve"> are encapsulated in separate states, making it easier to extend the behaviour in the future. </w:t>
             </w:r>
           </w:p>
           <w:p>
@@ -786,6 +1117,7 @@
               </w:rPr>
               <w:t xml:space="preserve">Create a singleton class called </w:t>
             </w:r>
+            <w:proofErr w:type="spellStart"/>
             <w:r>
               <w:rPr>
                 <w:b/>
@@ -795,6 +1127,7 @@
               </w:rPr>
               <w:t>SoundManager</w:t>
             </w:r>
+            <w:proofErr w:type="spellEnd"/>
             <w:r>
               <w:rPr>
                 <w:sz w:val="18"/>
@@ -860,6 +1193,7 @@
               </w:rPr>
               <w:t xml:space="preserve">Refactor the </w:t>
             </w:r>
+            <w:proofErr w:type="spellStart"/>
             <w:r>
               <w:rPr>
                 <w:b/>
@@ -869,12 +1203,29 @@
               </w:rPr>
               <w:t>RoomManager</w:t>
             </w:r>
-            <w:r>
-              <w:rPr>
-                <w:sz w:val="18"/>
-                <w:szCs w:val="18"/>
-              </w:rPr>
-              <w:t xml:space="preserve"> so that each enemy type is spawned by a dedicated instance of an EnemyFactory class. Each factory should be associated with a rectangular spawn area where it spawns new enemies at 3-second intervals until there are no more enemies to spawn.</w:t>
+            <w:proofErr w:type="spellEnd"/>
+            <w:r>
+              <w:rPr>
+                <w:sz w:val="18"/>
+                <w:szCs w:val="18"/>
+              </w:rPr>
+              <w:t xml:space="preserve"> so that each enemy type is spawned by a dedicated instance of an </w:t>
+            </w:r>
+            <w:proofErr w:type="spellStart"/>
+            <w:r>
+              <w:rPr>
+                <w:sz w:val="18"/>
+                <w:szCs w:val="18"/>
+              </w:rPr>
+              <w:t>EnemyFactory</w:t>
+            </w:r>
+            <w:proofErr w:type="spellEnd"/>
+            <w:r>
+              <w:rPr>
+                <w:sz w:val="18"/>
+                <w:szCs w:val="18"/>
+              </w:rPr>
+              <w:t xml:space="preserve"> class. Each factory should be associated with a rectangular spawn area where it spawns new enemies at 3-second intervals until there are no more enemies to spawn.</w:t>
             </w:r>
           </w:p>
           <w:p>

</xml_diff>

<commit_message>
Task A(iv) completed: refactor access level in Trail.h, fix compile error in make_unique<Trail> on Projectile.h
</commit_message>
<xml_diff>
--- a/Implementation Checklist.docx
+++ b/Implementation Checklist.docx
@@ -266,19 +266,9 @@
                 <w:sz w:val="18"/>
                 <w:szCs w:val="18"/>
               </w:rPr>
-              <w:t xml:space="preserve">Refactor the Projectile class to </w:t>
-            </w:r>
-            <w:proofErr w:type="gramStart"/>
-            <w:r>
-              <w:rPr>
-                <w:rFonts w:cs="Times New Roman"/>
-                <w:sz w:val="18"/>
-                <w:szCs w:val="18"/>
-              </w:rPr>
-              <w:t>std::</w:t>
+              <w:t>Refactor the Projectile class to std::</w:t>
             </w:r>
             <w:proofErr w:type="spellStart"/>
-            <w:proofErr w:type="gramEnd"/>
             <w:r>
               <w:rPr>
                 <w:rFonts w:cs="Times New Roman"/>
@@ -484,6 +474,9 @@
               <w:widowControl/>
               <w:spacing w:line="259" w:lineRule="auto"/>
             </w:pPr>
+            <w:r>
+              <w:t>YES</w:t>
+            </w:r>
           </w:p>
         </w:tc>
       </w:tr>
@@ -904,23 +897,7 @@
                 <w:sz w:val="18"/>
                 <w:szCs w:val="18"/>
               </w:rPr>
-              <w:t xml:space="preserve"> can be added to the ship as components; and </w:t>
-            </w:r>
-            <w:proofErr w:type="gramStart"/>
-            <w:r>
-              <w:rPr>
-                <w:sz w:val="18"/>
-                <w:szCs w:val="18"/>
-              </w:rPr>
-              <w:t>so</w:t>
-            </w:r>
-            <w:proofErr w:type="gramEnd"/>
-            <w:r>
-              <w:rPr>
-                <w:sz w:val="18"/>
-                <w:szCs w:val="18"/>
-              </w:rPr>
-              <w:t xml:space="preserve"> adding new </w:t>
+              <w:t xml:space="preserve"> can be added to the ship as components; and so adding new </w:t>
             </w:r>
             <w:proofErr w:type="spellStart"/>
             <w:r>

</xml_diff>

<commit_message>
Task B (iii) Add sound manager and hit sound on collision
</commit_message>
<xml_diff>
--- a/Implementation Checklist.docx
+++ b/Implementation Checklist.docx
@@ -154,7 +154,6 @@
               </w:rPr>
               <w:t xml:space="preserve">The </w:t>
             </w:r>
-            <w:proofErr w:type="spellStart"/>
             <w:r>
               <w:rPr>
                 <w:rFonts w:cs="Times New Roman"/>
@@ -163,50 +162,13 @@
               </w:rPr>
               <w:t>WindowManager</w:t>
             </w:r>
-            <w:proofErr w:type="spellEnd"/>
             <w:r>
               <w:rPr>
                 <w:rFonts w:cs="Times New Roman"/>
                 <w:sz w:val="18"/>
                 <w:szCs w:val="18"/>
               </w:rPr>
-              <w:t xml:space="preserve"> class is defined in the </w:t>
-            </w:r>
-            <w:proofErr w:type="spellStart"/>
-            <w:r>
-              <w:rPr>
-                <w:rFonts w:cs="Times New Roman"/>
-                <w:sz w:val="18"/>
-                <w:szCs w:val="18"/>
-              </w:rPr>
-              <w:t>WindowManager.h</w:t>
-            </w:r>
-            <w:proofErr w:type="spellEnd"/>
-            <w:r>
-              <w:rPr>
-                <w:rFonts w:cs="Times New Roman"/>
-                <w:sz w:val="18"/>
-                <w:szCs w:val="18"/>
-              </w:rPr>
-              <w:t xml:space="preserve"> file. Refactor the code so that </w:t>
-            </w:r>
-            <w:proofErr w:type="spellStart"/>
-            <w:r>
-              <w:rPr>
-                <w:rFonts w:cs="Times New Roman"/>
-                <w:sz w:val="18"/>
-                <w:szCs w:val="18"/>
-              </w:rPr>
-              <w:t>WindowManager.h</w:t>
-            </w:r>
-            <w:proofErr w:type="spellEnd"/>
-            <w:r>
-              <w:rPr>
-                <w:rFonts w:cs="Times New Roman"/>
-                <w:sz w:val="18"/>
-                <w:szCs w:val="18"/>
-              </w:rPr>
-              <w:t xml:space="preserve"> contains the class definition and WindowManager.cpp contains the implementation.</w:t>
+              <w:t xml:space="preserve"> class is defined in the WindowManager.h file. Refactor the code so that WindowManager.h contains the class definition and WindowManager.cpp contains the implementation.</w:t>
             </w:r>
           </w:p>
           <w:p>
@@ -266,25 +228,7 @@
                 <w:sz w:val="18"/>
                 <w:szCs w:val="18"/>
               </w:rPr>
-              <w:t>Refactor the Projectile class to std::</w:t>
-            </w:r>
-            <w:proofErr w:type="spellStart"/>
-            <w:r>
-              <w:rPr>
-                <w:rFonts w:cs="Times New Roman"/>
-                <w:sz w:val="18"/>
-                <w:szCs w:val="18"/>
-              </w:rPr>
-              <w:t>unique_ptr</w:t>
-            </w:r>
-            <w:proofErr w:type="spellEnd"/>
-            <w:r>
-              <w:rPr>
-                <w:rFonts w:cs="Times New Roman"/>
-                <w:sz w:val="18"/>
-                <w:szCs w:val="18"/>
-              </w:rPr>
-              <w:t xml:space="preserve"> for managing trail objects instead of raw pointers, ensuring proper memory ownership and automatic cleanup of trail particles.  </w:t>
+              <w:t xml:space="preserve">Refactor the Projectile class to std::unique_ptr for managing trail objects instead of raw pointers, ensuring proper memory ownership and automatic cleanup of trail particles.  </w:t>
             </w:r>
           </w:p>
           <w:p>
@@ -346,23 +290,7 @@
                 <w:sz w:val="18"/>
                 <w:szCs w:val="18"/>
               </w:rPr>
-              <w:t xml:space="preserve">Add a destructor to the </w:t>
-            </w:r>
-            <w:proofErr w:type="spellStart"/>
-            <w:r>
-              <w:rPr>
-                <w:sz w:val="18"/>
-                <w:szCs w:val="18"/>
-              </w:rPr>
-              <w:t>GameManager</w:t>
-            </w:r>
-            <w:proofErr w:type="spellEnd"/>
-            <w:r>
-              <w:rPr>
-                <w:sz w:val="18"/>
-                <w:szCs w:val="18"/>
-              </w:rPr>
-              <w:t xml:space="preserve"> class to properly release dynamically allocated memory and clean up resources when the objects are destroyed. </w:t>
+              <w:t xml:space="preserve">Add a destructor to the GameManager class to properly release dynamically allocated memory and clean up resources when the objects are destroyed. </w:t>
             </w:r>
           </w:p>
           <w:p>
@@ -509,27 +437,7 @@
                 <w:szCs w:val="18"/>
                 <w:lang w:val="en-GB"/>
               </w:rPr>
-              <w:t xml:space="preserve">Refactor the Projectile class to ensure </w:t>
-            </w:r>
-            <w:proofErr w:type="spellStart"/>
-            <w:r>
-              <w:rPr>
-                <w:rFonts w:cs="Times New Roman"/>
-                <w:sz w:val="18"/>
-                <w:szCs w:val="18"/>
-                <w:lang w:val="en-GB"/>
-              </w:rPr>
-              <w:t>const</w:t>
-            </w:r>
-            <w:proofErr w:type="spellEnd"/>
-            <w:r>
-              <w:rPr>
-                <w:rFonts w:cs="Times New Roman"/>
-                <w:sz w:val="18"/>
-                <w:szCs w:val="18"/>
-                <w:lang w:val="en-GB"/>
-              </w:rPr>
-              <w:t xml:space="preserve"> correctness. </w:t>
+              <w:t>Refactor the Projectile class to ensure const correctness. </w:t>
             </w:r>
           </w:p>
         </w:tc>
@@ -542,6 +450,9 @@
               <w:widowControl/>
               <w:spacing w:line="259" w:lineRule="auto"/>
             </w:pPr>
+            <w:r>
+              <w:t>YES</w:t>
+            </w:r>
           </w:p>
           <w:p>
             <w:pPr>
@@ -577,119 +488,7 @@
                 <w:sz w:val="18"/>
                 <w:szCs w:val="18"/>
               </w:rPr>
-              <w:t xml:space="preserve">The </w:t>
-            </w:r>
-            <w:proofErr w:type="spellStart"/>
-            <w:r>
-              <w:rPr>
-                <w:sz w:val="18"/>
-                <w:szCs w:val="18"/>
-              </w:rPr>
-              <w:t>GameManager</w:t>
-            </w:r>
-            <w:proofErr w:type="spellEnd"/>
-            <w:r>
-              <w:rPr>
-                <w:sz w:val="18"/>
-                <w:szCs w:val="18"/>
-              </w:rPr>
-              <w:t xml:space="preserve"> class </w:t>
-            </w:r>
-            <w:proofErr w:type="spellStart"/>
-            <w:r>
-              <w:rPr>
-                <w:sz w:val="18"/>
-                <w:szCs w:val="18"/>
-              </w:rPr>
-              <w:t>utilises</w:t>
-            </w:r>
-            <w:proofErr w:type="spellEnd"/>
-            <w:r>
-              <w:rPr>
-                <w:sz w:val="18"/>
-                <w:szCs w:val="18"/>
-              </w:rPr>
-              <w:t xml:space="preserve"> 4 different methods with similar functionality to check for collisions: </w:t>
-            </w:r>
-            <w:proofErr w:type="spellStart"/>
-            <w:r>
-              <w:rPr>
-                <w:sz w:val="18"/>
-                <w:szCs w:val="18"/>
-              </w:rPr>
-              <w:t>checkCollisionBetweenBaseEnemyAndPlayer</w:t>
-            </w:r>
-            <w:proofErr w:type="spellEnd"/>
-            <w:r>
-              <w:rPr>
-                <w:sz w:val="18"/>
-                <w:szCs w:val="18"/>
-              </w:rPr>
-              <w:t xml:space="preserve">, </w:t>
-            </w:r>
-            <w:proofErr w:type="spellStart"/>
-            <w:r>
-              <w:rPr>
-                <w:sz w:val="18"/>
-                <w:szCs w:val="18"/>
-              </w:rPr>
-              <w:t>checkCollisionBetweenSmartEnemyAndPlayer</w:t>
-            </w:r>
-            <w:proofErr w:type="spellEnd"/>
-            <w:r>
-              <w:rPr>
-                <w:sz w:val="18"/>
-                <w:szCs w:val="18"/>
-              </w:rPr>
-              <w:t xml:space="preserve">, </w:t>
-            </w:r>
-            <w:proofErr w:type="spellStart"/>
-            <w:r>
-              <w:rPr>
-                <w:sz w:val="18"/>
-                <w:szCs w:val="18"/>
-              </w:rPr>
-              <w:t>checkCollisionBetweenProjectileAndBaseEnemy</w:t>
-            </w:r>
-            <w:proofErr w:type="spellEnd"/>
-            <w:r>
-              <w:rPr>
-                <w:sz w:val="18"/>
-                <w:szCs w:val="18"/>
-              </w:rPr>
-              <w:t xml:space="preserve">, and </w:t>
-            </w:r>
-            <w:proofErr w:type="spellStart"/>
-            <w:r>
-              <w:rPr>
-                <w:sz w:val="18"/>
-                <w:szCs w:val="18"/>
-              </w:rPr>
-              <w:t>checkCollisionBetweenProjectileAndSmartEnemy</w:t>
-            </w:r>
-            <w:proofErr w:type="spellEnd"/>
-            <w:r>
-              <w:rPr>
-                <w:sz w:val="18"/>
-                <w:szCs w:val="18"/>
-              </w:rPr>
-              <w:t xml:space="preserve">. Refactor the code to use a single function template instead, name it </w:t>
-            </w:r>
-            <w:proofErr w:type="spellStart"/>
-            <w:r>
-              <w:rPr>
-                <w:sz w:val="18"/>
-                <w:szCs w:val="18"/>
-              </w:rPr>
-              <w:t>CheckCollisionBetweenTwoObjects</w:t>
-            </w:r>
-            <w:proofErr w:type="spellEnd"/>
-            <w:r>
-              <w:rPr>
-                <w:sz w:val="18"/>
-                <w:szCs w:val="18"/>
-              </w:rPr>
-              <w:t>.  </w:t>
+              <w:t>The GameManager class utilises 4 different methods with similar functionality to check for collisions: checkCollisionBetweenBaseEnemyAndPlayer, checkCollisionBetweenSmartEnemyAndPlayer, checkCollisionBetweenProjectileAndBaseEnemy, and checkCollisionBetweenProjectileAndSmartEnemy. Refactor the code to use a single function template instead, name it CheckCollisionBetweenTwoObjects.  </w:t>
             </w:r>
           </w:p>
           <w:p>
@@ -721,6 +520,9 @@
               <w:widowControl/>
               <w:spacing w:line="259" w:lineRule="auto"/>
             </w:pPr>
+            <w:r>
+              <w:t>YES</w:t>
+            </w:r>
           </w:p>
         </w:tc>
       </w:tr>
@@ -768,7 +570,6 @@
               </w:rPr>
               <w:t xml:space="preserve">class that all enemy types can inherit from. It should define a common interface and functionality that specific enemies can then extend. This base class should then be inherited by the </w:t>
             </w:r>
-            <w:proofErr w:type="spellStart"/>
             <w:r>
               <w:rPr>
                 <w:b/>
@@ -776,9 +577,15 @@
                 <w:sz w:val="18"/>
                 <w:szCs w:val="18"/>
               </w:rPr>
-              <w:t>BaseEnemy</w:t>
-            </w:r>
-            <w:proofErr w:type="spellEnd"/>
+              <w:t xml:space="preserve">BaseEnemy </w:t>
+            </w:r>
+            <w:r>
+              <w:rPr>
+                <w:sz w:val="18"/>
+                <w:szCs w:val="18"/>
+              </w:rPr>
+              <w:t xml:space="preserve">class and the </w:t>
+            </w:r>
             <w:r>
               <w:rPr>
                 <w:b/>
@@ -786,34 +593,7 @@
                 <w:sz w:val="18"/>
                 <w:szCs w:val="18"/>
               </w:rPr>
-              <w:t xml:space="preserve"> </w:t>
-            </w:r>
-            <w:r>
-              <w:rPr>
-                <w:sz w:val="18"/>
-                <w:szCs w:val="18"/>
-              </w:rPr>
-              <w:t xml:space="preserve">class and the </w:t>
-            </w:r>
-            <w:proofErr w:type="spellStart"/>
-            <w:r>
-              <w:rPr>
-                <w:b/>
-                <w:bCs/>
-                <w:sz w:val="18"/>
-                <w:szCs w:val="18"/>
-              </w:rPr>
-              <w:t>SmartEnemy</w:t>
-            </w:r>
-            <w:proofErr w:type="spellEnd"/>
-            <w:r>
-              <w:rPr>
-                <w:b/>
-                <w:bCs/>
-                <w:sz w:val="18"/>
-                <w:szCs w:val="18"/>
-              </w:rPr>
-              <w:t xml:space="preserve"> </w:t>
+              <w:t xml:space="preserve">SmartEnemy </w:t>
             </w:r>
             <w:r>
               <w:rPr>
@@ -881,39 +661,7 @@
                 <w:sz w:val="18"/>
                 <w:szCs w:val="18"/>
               </w:rPr>
-              <w:t xml:space="preserve">The Player class contains code that handles 3 key player ship behaviour: Movement, Shooting, and Shielding. Refactor this class using the component pattern so that these 3 </w:t>
-            </w:r>
-            <w:proofErr w:type="spellStart"/>
-            <w:r>
-              <w:rPr>
-                <w:sz w:val="18"/>
-                <w:szCs w:val="18"/>
-              </w:rPr>
-              <w:t>behaviours</w:t>
-            </w:r>
-            <w:proofErr w:type="spellEnd"/>
-            <w:r>
-              <w:rPr>
-                <w:sz w:val="18"/>
-                <w:szCs w:val="18"/>
-              </w:rPr>
-              <w:t xml:space="preserve"> can be added to the ship as components; and so adding new </w:t>
-            </w:r>
-            <w:proofErr w:type="spellStart"/>
-            <w:r>
-              <w:rPr>
-                <w:sz w:val="18"/>
-                <w:szCs w:val="18"/>
-              </w:rPr>
-              <w:t>behavioural</w:t>
-            </w:r>
-            <w:proofErr w:type="spellEnd"/>
-            <w:r>
-              <w:rPr>
-                <w:sz w:val="18"/>
-                <w:szCs w:val="18"/>
-              </w:rPr>
-              <w:t xml:space="preserve"> components in the future will require minimal changes to the class.</w:t>
+              <w:t>The Player class contains code that handles 3 key player ship behaviour: Movement, Shooting, and Shielding. Refactor this class using the component pattern so that these 3 behaviours can be added to the ship as components; and so adding new behavioural components in the future will require minimal changes to the class.</w:t>
             </w:r>
           </w:p>
           <w:p>
@@ -969,37 +717,12 @@
                 <w:szCs w:val="18"/>
               </w:rPr>
             </w:pPr>
-            <w:proofErr w:type="spellStart"/>
-            <w:r>
-              <w:rPr>
-                <w:sz w:val="18"/>
-                <w:szCs w:val="18"/>
-              </w:rPr>
-              <w:t>SmartEnemy</w:t>
-            </w:r>
-            <w:proofErr w:type="spellEnd"/>
-            <w:r>
-              <w:rPr>
-                <w:sz w:val="18"/>
-                <w:szCs w:val="18"/>
-              </w:rPr>
-              <w:t xml:space="preserve"> </w:t>
-            </w:r>
-            <w:proofErr w:type="spellStart"/>
-            <w:r>
-              <w:rPr>
-                <w:sz w:val="18"/>
-                <w:szCs w:val="18"/>
-              </w:rPr>
-              <w:t>behaviour</w:t>
-            </w:r>
-            <w:proofErr w:type="spellEnd"/>
-            <w:r>
-              <w:rPr>
-                <w:sz w:val="18"/>
-                <w:szCs w:val="18"/>
-              </w:rPr>
-              <w:t xml:space="preserve"> changes depending on whether it has an active shield. This is currently handled using if-else logic. Refactor this using the </w:t>
+            <w:r>
+              <w:rPr>
+                <w:sz w:val="18"/>
+                <w:szCs w:val="18"/>
+              </w:rPr>
+              <w:t xml:space="preserve">SmartEnemy behaviour changes depending on whether it has an active shield. This is currently handled using if-else logic. Refactor this using the </w:t>
             </w:r>
             <w:r>
               <w:rPr>
@@ -1015,23 +738,7 @@
                 <w:sz w:val="18"/>
                 <w:szCs w:val="18"/>
               </w:rPr>
-              <w:t xml:space="preserve"> so that shielded and unshielded </w:t>
-            </w:r>
-            <w:proofErr w:type="spellStart"/>
-            <w:r>
-              <w:rPr>
-                <w:sz w:val="18"/>
-                <w:szCs w:val="18"/>
-              </w:rPr>
-              <w:t>behaviours</w:t>
-            </w:r>
-            <w:proofErr w:type="spellEnd"/>
-            <w:r>
-              <w:rPr>
-                <w:sz w:val="18"/>
-                <w:szCs w:val="18"/>
-              </w:rPr>
-              <w:t xml:space="preserve"> are encapsulated in separate states, making it easier to extend the behaviour in the future. </w:t>
+              <w:t xml:space="preserve"> so that shielded and unshielded behaviours are encapsulated in separate states, making it easier to extend the behaviour in the future. </w:t>
             </w:r>
           </w:p>
           <w:p>
@@ -1094,7 +801,6 @@
               </w:rPr>
               <w:t xml:space="preserve">Create a singleton class called </w:t>
             </w:r>
-            <w:proofErr w:type="spellStart"/>
             <w:r>
               <w:rPr>
                 <w:b/>
@@ -1104,7 +810,6 @@
               </w:rPr>
               <w:t>SoundManager</w:t>
             </w:r>
-            <w:proofErr w:type="spellEnd"/>
             <w:r>
               <w:rPr>
                 <w:sz w:val="18"/>
@@ -1133,12 +838,9 @@
               <w:widowControl/>
               <w:spacing w:line="259" w:lineRule="auto"/>
             </w:pPr>
-          </w:p>
-          <w:p>
-            <w:pPr>
-              <w:widowControl/>
-              <w:spacing w:line="259" w:lineRule="auto"/>
-            </w:pPr>
+            <w:r>
+              <w:t>YES</w:t>
+            </w:r>
           </w:p>
         </w:tc>
       </w:tr>
@@ -1170,7 +872,6 @@
               </w:rPr>
               <w:t xml:space="preserve">Refactor the </w:t>
             </w:r>
-            <w:proofErr w:type="spellStart"/>
             <w:r>
               <w:rPr>
                 <w:b/>
@@ -1180,29 +881,12 @@
               </w:rPr>
               <w:t>RoomManager</w:t>
             </w:r>
-            <w:proofErr w:type="spellEnd"/>
-            <w:r>
-              <w:rPr>
-                <w:sz w:val="18"/>
-                <w:szCs w:val="18"/>
-              </w:rPr>
-              <w:t xml:space="preserve"> so that each enemy type is spawned by a dedicated instance of an </w:t>
-            </w:r>
-            <w:proofErr w:type="spellStart"/>
-            <w:r>
-              <w:rPr>
-                <w:sz w:val="18"/>
-                <w:szCs w:val="18"/>
-              </w:rPr>
-              <w:t>EnemyFactory</w:t>
-            </w:r>
-            <w:proofErr w:type="spellEnd"/>
-            <w:r>
-              <w:rPr>
-                <w:sz w:val="18"/>
-                <w:szCs w:val="18"/>
-              </w:rPr>
-              <w:t xml:space="preserve"> class. Each factory should be associated with a rectangular spawn area where it spawns new enemies at 3-second intervals until there are no more enemies to spawn.</w:t>
+            <w:r>
+              <w:rPr>
+                <w:sz w:val="18"/>
+                <w:szCs w:val="18"/>
+              </w:rPr>
+              <w:t xml:space="preserve"> so that each enemy type is spawned by a dedicated instance of an EnemyFactory class. Each factory should be associated with a rectangular spawn area where it spawns new enemies at 3-second intervals until there are no more enemies to spawn.</w:t>
             </w:r>
           </w:p>
           <w:p>

</xml_diff>